<commit_message>
tài liệu Sprint 1 xin của Trang Takaki
</commit_message>
<xml_diff>
--- a/workingday.docx
+++ b/workingday.docx
@@ -213,7 +213,15 @@
         </w:numPr>
       </w:pPr>
       <w:r>
-        <w:t>Dễ dàng trao đổi sourcecode với các thành viên trong teamwork.</w:t>
+        <w:t>Dễ dàng trao đổi source</w:t>
+      </w:r>
+      <w:r>
+        <w:t xml:space="preserve"> p</w:t>
+      </w:r>
+      <w:bookmarkStart w:id="0" w:name="_GoBack"/>
+      <w:bookmarkEnd w:id="0"/>
+      <w:r>
+        <w:t>code với các thành viên trong teamwork.</w:t>
       </w:r>
     </w:p>
     <w:p>
@@ -227,24 +235,6 @@
           <w:b/>
         </w:rPr>
         <w:t>Câu lệnh cơ bản thường gặp</w:t>
-      </w:r>
-    </w:p>
-    <w:p>
-      <w:pPr>
-        <w:pStyle w:val="ListParagraph"/>
-        <w:numPr>
-          <w:ilvl w:val="0"/>
-          <w:numId w:val="2"/>
-        </w:numPr>
-      </w:pPr>
-      <w:r>
-        <w:t xml:space="preserve">Commit: lưu lại bản sao của sự thay đổi: </w:t>
-      </w:r>
-      <w:r>
-        <w:rPr>
-          <w:b/>
-        </w:rPr>
-        <w:t>git commit -m “ lời nhắn ”</w:t>
       </w:r>
     </w:p>
     <w:p>
@@ -268,8 +258,42 @@
         </w:rPr>
         <w:t>$ git clone git://github.com/schacon/grit.git</w:t>
       </w:r>
-      <w:bookmarkStart w:id="0" w:name="_GoBack"/>
-      <w:bookmarkEnd w:id="0"/>
+    </w:p>
+    <w:p>
+      <w:pPr>
+        <w:pStyle w:val="ListParagraph"/>
+        <w:numPr>
+          <w:ilvl w:val="0"/>
+          <w:numId w:val="2"/>
+        </w:numPr>
+      </w:pPr>
+      <w:r>
+        <w:t xml:space="preserve">Atracked file: </w:t>
+      </w:r>
+      <w:r>
+        <w:rPr>
+          <w:b/>
+        </w:rPr>
+        <w:t>git add</w:t>
+      </w:r>
+    </w:p>
+    <w:p>
+      <w:pPr>
+        <w:pStyle w:val="ListParagraph"/>
+        <w:numPr>
+          <w:ilvl w:val="0"/>
+          <w:numId w:val="2"/>
+        </w:numPr>
+      </w:pPr>
+      <w:r>
+        <w:t xml:space="preserve">Commit: lưu lại bản sao của sự thay đổi: </w:t>
+      </w:r>
+      <w:r>
+        <w:rPr>
+          <w:b/>
+        </w:rPr>
+        <w:t>git commit -m “ lời nhắn ”</w:t>
+      </w:r>
     </w:p>
     <w:p>
       <w:pPr>
@@ -664,6 +688,7 @@
         <w:rPr>
           <w:b/>
         </w:rPr>
+        <w:lastRenderedPageBreak/>
         <w:t>Phân nhánh</w:t>
       </w:r>
       <w:r>
@@ -675,7 +700,6 @@
     </w:p>
     <w:p>
       <w:r>
-        <w:lastRenderedPageBreak/>
         <w:t xml:space="preserve">Tạo branch mới: </w:t>
       </w:r>
       <w:r>
@@ -1099,6 +1123,7 @@
         <w:ind w:left="2880"/>
       </w:pPr>
       <w:r>
+        <w:lastRenderedPageBreak/>
         <w:t>HAVING</w:t>
       </w:r>
     </w:p>
@@ -1107,7 +1132,6 @@
         <w:ind w:left="2880"/>
       </w:pPr>
       <w:r>
-        <w:lastRenderedPageBreak/>
         <w:t>ORDER BY</w:t>
       </w:r>
     </w:p>
@@ -1768,6 +1792,7 @@
         </w:numPr>
       </w:pPr>
       <w:r>
+        <w:lastRenderedPageBreak/>
         <w:t>Count: đếm số lượng</w:t>
       </w:r>
     </w:p>
@@ -1780,7 +1805,6 @@
         </w:numPr>
       </w:pPr>
       <w:r>
-        <w:lastRenderedPageBreak/>
         <w:t>So sánh:</w:t>
       </w:r>
     </w:p>
@@ -2052,6 +2076,7 @@
         <w:ind w:left="720"/>
       </w:pPr>
       <w:r>
+        <w:lastRenderedPageBreak/>
         <w:t>FROM hocvien INNER JOIN ketqua ON hocvien.MAHV=ketqua.MAHV</w:t>
       </w:r>
     </w:p>
@@ -2060,231 +2085,230 @@
         <w:ind w:left="720"/>
       </w:pPr>
       <w:r>
+        <w:t>WHERE MAKH=</w:t>
+      </w:r>
+      <w:r>
+        <w:t>2</w:t>
+      </w:r>
+    </w:p>
+    <w:p>
+      <w:r>
+        <w:rPr>
+          <w:highlight w:val="yellow"/>
+        </w:rPr>
+        <w:t>5. Cho biết tên các lớp học và điểm trung bình,, điểm cao nhất của tất cả các học viên</w:t>
+      </w:r>
+    </w:p>
+    <w:p>
+      <w:pPr>
+        <w:ind w:left="720"/>
+      </w:pPr>
+      <w:r>
+        <w:t>SELECT MAHV, TENLOP, AVG(DIEM), MAX(DIEM)</w:t>
+      </w:r>
+    </w:p>
+    <w:p>
+      <w:pPr>
+        <w:ind w:left="720"/>
+      </w:pPr>
+      <w:r>
+        <w:t xml:space="preserve">FROM ketqua </w:t>
+      </w:r>
+    </w:p>
+    <w:p>
+      <w:pPr>
+        <w:ind w:left="720"/>
+      </w:pPr>
+      <w:r>
+        <w:t>INNER JOIN lophoc ON ketqua.MAKH=lophoc.MAKH</w:t>
+      </w:r>
+    </w:p>
+    <w:p>
+      <w:pPr>
+        <w:ind w:left="720"/>
+      </w:pPr>
+      <w:r>
+        <w:t>GROUP BY DIEM</w:t>
+      </w:r>
+    </w:p>
+    <w:p>
+      <w:r>
+        <w:rPr>
+          <w:highlight w:val="yellow"/>
+        </w:rPr>
+        <w:t>6. Cho biết họ tên học viên , tên lớp học mà học viên đó theo học và số biên lai tương ứng.</w:t>
+      </w:r>
+    </w:p>
+    <w:p>
+      <w:pPr>
+        <w:ind w:left="720"/>
+      </w:pPr>
+      <w:r>
+        <w:t>SELECT HO, TEN, TENLOP ,MASOBL</w:t>
+      </w:r>
+    </w:p>
+    <w:p>
+      <w:pPr>
+        <w:ind w:left="720"/>
+      </w:pPr>
+      <w:r>
+        <w:t>FROM hocvien</w:t>
+      </w:r>
+    </w:p>
+    <w:p>
+      <w:pPr>
+        <w:ind w:left="720"/>
+      </w:pPr>
+      <w:r>
+        <w:t xml:space="preserve">    INNER JOIN bienlai ON hocvien.MAHV = bienlai.MAHV </w:t>
+      </w:r>
+    </w:p>
+    <w:p>
+      <w:pPr>
+        <w:ind w:left="720"/>
+      </w:pPr>
+      <w:r>
+        <w:t xml:space="preserve">    INNER JOIN lophoc ON lophoc.MALOP = bienlai.MALOP</w:t>
+      </w:r>
+    </w:p>
+    <w:p>
+      <w:r>
+        <w:rPr>
+          <w:highlight w:val="yellow"/>
+        </w:rPr>
+        <w:t>7. Cho biết tên những lớp học có sĩ số thực sự vượt sĩ số dự kiến.</w:t>
+      </w:r>
+    </w:p>
+    <w:p>
+      <w:r>
+        <w:t>//TẠO VIEW SISOTHUCTE</w:t>
+      </w:r>
+    </w:p>
+    <w:p>
+      <w:pPr>
+        <w:ind w:left="720"/>
+      </w:pPr>
+      <w:r>
+        <w:t>CREATE VIEW SISOTHUCTE AS</w:t>
+      </w:r>
+    </w:p>
+    <w:p>
+      <w:pPr>
+        <w:ind w:left="720"/>
+      </w:pPr>
+      <w:r>
+        <w:t>SELECT lophoc.MALOP, lophoc.TENLOP, lophoc.SISODK, COUNT(bienlai.MAHV) AS SISOBL</w:t>
+      </w:r>
+    </w:p>
+    <w:p>
+      <w:pPr>
+        <w:ind w:left="720"/>
+      </w:pPr>
+      <w:r>
+        <w:t>FROM lophoc INNER JOIN bienlai ON lophoc.MALOP=bienlai.MALOP</w:t>
+      </w:r>
+    </w:p>
+    <w:p>
+      <w:pPr>
+        <w:ind w:left="720"/>
+      </w:pPr>
+      <w:r>
+        <w:t>GROUP BY bienlai.MALOP</w:t>
+      </w:r>
+    </w:p>
+    <w:p>
+      <w:r>
+        <w:t>//TRUY VẤN THEO YÊU CẦU</w:t>
+      </w:r>
+    </w:p>
+    <w:p>
+      <w:pPr>
+        <w:ind w:left="720"/>
+      </w:pPr>
+      <w:r>
+        <w:t xml:space="preserve">SELECT TENLOP </w:t>
+      </w:r>
+    </w:p>
+    <w:p>
+      <w:pPr>
+        <w:ind w:left="720"/>
+      </w:pPr>
+      <w:r>
+        <w:t>FROM sisothucte</w:t>
+      </w:r>
+    </w:p>
+    <w:p>
+      <w:pPr>
+        <w:ind w:left="720"/>
+      </w:pPr>
+      <w:r>
+        <w:t>WHERE SISODK &lt; SISOBL</w:t>
+      </w:r>
+    </w:p>
+    <w:p>
+      <w:r>
+        <w:rPr>
+          <w:highlight w:val="yellow"/>
+        </w:rPr>
+        <w:t>8. Cho biết tên và mã số các lớp có sĩ số thực sự ít nhất.</w:t>
+      </w:r>
+    </w:p>
+    <w:p>
+      <w:r>
+        <w:t>//TẠO VIEW NHƯ CÂU 7</w:t>
+      </w:r>
+    </w:p>
+    <w:p>
+      <w:r>
+        <w:t>//THỰC HIỆN TRUY VẤN</w:t>
+      </w:r>
+    </w:p>
+    <w:p>
+      <w:pPr>
+        <w:ind w:left="720"/>
+      </w:pPr>
+      <w:r>
+        <w:t>SELECT TENLOP</w:t>
+      </w:r>
+    </w:p>
+    <w:p>
+      <w:pPr>
+        <w:ind w:left="720"/>
+      </w:pPr>
+      <w:r>
+        <w:t>FROM sisothucte</w:t>
+      </w:r>
+    </w:p>
+    <w:p>
+      <w:pPr>
+        <w:ind w:left="720"/>
+      </w:pPr>
+      <w:r>
+        <w:t>WHERE SISOBL = (SELECT MIN(SISOBL) FROM sisothucte)</w:t>
+      </w:r>
+    </w:p>
+    <w:p>
+      <w:r>
+        <w:rPr>
+          <w:highlight w:val="yellow"/>
+        </w:rPr>
+        <w:t>9</w:t>
+      </w:r>
+      <w:r>
+        <w:rPr>
+          <w:highlight w:val="yellow"/>
+        </w:rPr>
+        <w:t>. Cho biết họ tên giáo viên và số lượng lớp mà giáo viên đó đã dạy</w:t>
+      </w:r>
+    </w:p>
+    <w:p>
+      <w:r>
         <w:lastRenderedPageBreak/>
-        <w:t>WHERE MAKH=</w:t>
-      </w:r>
-      <w:r>
-        <w:t>2</w:t>
-      </w:r>
-    </w:p>
-    <w:p>
-      <w:r>
-        <w:rPr>
-          <w:highlight w:val="yellow"/>
-        </w:rPr>
-        <w:t>5. Cho biết tên các lớp học và điểm trung bình,, điểm cao nhất của tất cả các học viên</w:t>
-      </w:r>
-    </w:p>
-    <w:p>
-      <w:pPr>
-        <w:ind w:left="720"/>
-      </w:pPr>
-      <w:r>
-        <w:t>SELECT MAHV, TENLOP, AVG(DIEM), MAX(DIEM)</w:t>
-      </w:r>
-    </w:p>
-    <w:p>
-      <w:pPr>
-        <w:ind w:left="720"/>
-      </w:pPr>
-      <w:r>
-        <w:t xml:space="preserve">FROM ketqua </w:t>
-      </w:r>
-    </w:p>
-    <w:p>
-      <w:pPr>
-        <w:ind w:left="720"/>
-      </w:pPr>
-      <w:r>
-        <w:t>INNER JOIN lophoc ON ketqua.MAKH=lophoc.MAKH</w:t>
-      </w:r>
-    </w:p>
-    <w:p>
-      <w:pPr>
-        <w:ind w:left="720"/>
-      </w:pPr>
-      <w:r>
-        <w:t>GROUP BY DIEM</w:t>
-      </w:r>
-    </w:p>
-    <w:p>
-      <w:r>
-        <w:rPr>
-          <w:highlight w:val="yellow"/>
-        </w:rPr>
-        <w:t>6. Cho biết họ tên học viên , tên lớp học mà học viên đó theo học và số biên lai tương ứng.</w:t>
-      </w:r>
-    </w:p>
-    <w:p>
-      <w:pPr>
-        <w:ind w:left="720"/>
-      </w:pPr>
-      <w:r>
-        <w:t>SELECT HO, TEN, TENLOP ,MASOBL</w:t>
-      </w:r>
-    </w:p>
-    <w:p>
-      <w:pPr>
-        <w:ind w:left="720"/>
-      </w:pPr>
-      <w:r>
-        <w:t>FROM hocvien</w:t>
-      </w:r>
-    </w:p>
-    <w:p>
-      <w:pPr>
-        <w:ind w:left="720"/>
-      </w:pPr>
-      <w:r>
-        <w:t xml:space="preserve">    INNER JOIN bienlai ON hocvien.MAHV = bienlai.MAHV </w:t>
-      </w:r>
-    </w:p>
-    <w:p>
-      <w:pPr>
-        <w:ind w:left="720"/>
-      </w:pPr>
-      <w:r>
-        <w:t xml:space="preserve">    INNER JOIN lophoc ON lophoc.MALOP = bienlai.MALOP</w:t>
-      </w:r>
-    </w:p>
-    <w:p>
-      <w:r>
-        <w:rPr>
-          <w:highlight w:val="yellow"/>
-        </w:rPr>
-        <w:t>7. Cho biết tên những lớp học có sĩ số thực sự vượt sĩ số dự kiến.</w:t>
-      </w:r>
-    </w:p>
-    <w:p>
-      <w:r>
-        <w:t>//TẠO VIEW SISOTHUCTE</w:t>
-      </w:r>
-    </w:p>
-    <w:p>
-      <w:pPr>
-        <w:ind w:left="720"/>
-      </w:pPr>
-      <w:r>
-        <w:t>CREATE VIEW SISOTHUCTE AS</w:t>
-      </w:r>
-    </w:p>
-    <w:p>
-      <w:pPr>
-        <w:ind w:left="720"/>
-      </w:pPr>
-      <w:r>
-        <w:t>SELECT lophoc.MALOP, lophoc.TENLOP, lophoc.SISODK, COUNT(bienlai.MAHV) AS SISOBL</w:t>
-      </w:r>
-    </w:p>
-    <w:p>
-      <w:pPr>
-        <w:ind w:left="720"/>
-      </w:pPr>
-      <w:r>
-        <w:t>FROM lophoc INNER JOIN bienlai ON lophoc.MALOP=bienlai.MALOP</w:t>
-      </w:r>
-    </w:p>
-    <w:p>
-      <w:pPr>
-        <w:ind w:left="720"/>
-      </w:pPr>
-      <w:r>
-        <w:t>GROUP BY bienlai.MALOP</w:t>
-      </w:r>
-    </w:p>
-    <w:p>
-      <w:r>
-        <w:t>//TRUY VẤN THEO YÊU CẦU</w:t>
-      </w:r>
-    </w:p>
-    <w:p>
-      <w:pPr>
-        <w:ind w:left="720"/>
-      </w:pPr>
-      <w:r>
-        <w:t xml:space="preserve">SELECT TENLOP </w:t>
-      </w:r>
-    </w:p>
-    <w:p>
-      <w:pPr>
-        <w:ind w:left="720"/>
-      </w:pPr>
-      <w:r>
-        <w:t>FROM sisothucte</w:t>
-      </w:r>
-    </w:p>
-    <w:p>
-      <w:pPr>
-        <w:ind w:left="720"/>
-      </w:pPr>
-      <w:r>
-        <w:t>WHERE SISODK &lt; SISOBL</w:t>
-      </w:r>
-    </w:p>
-    <w:p>
-      <w:r>
-        <w:rPr>
-          <w:highlight w:val="yellow"/>
-        </w:rPr>
-        <w:t>8. Cho biết tên và mã số các lớp có sĩ số thực sự ít nhất.</w:t>
-      </w:r>
-    </w:p>
-    <w:p>
-      <w:r>
-        <w:t>//TẠO VIEW NHƯ CÂU 7</w:t>
-      </w:r>
-    </w:p>
-    <w:p>
-      <w:r>
-        <w:t>//THỰC HIỆN TRUY VẤN</w:t>
-      </w:r>
-    </w:p>
-    <w:p>
-      <w:pPr>
-        <w:ind w:left="720"/>
-      </w:pPr>
-      <w:r>
-        <w:t>SELECT TENLOP</w:t>
-      </w:r>
-    </w:p>
-    <w:p>
-      <w:pPr>
-        <w:ind w:left="720"/>
-      </w:pPr>
-      <w:r>
-        <w:t>FROM sisothucte</w:t>
-      </w:r>
-    </w:p>
-    <w:p>
-      <w:pPr>
-        <w:ind w:left="720"/>
-      </w:pPr>
-      <w:r>
-        <w:t>WHERE SISOBL = (SELECT MIN(SISOBL) FROM sisothucte)</w:t>
-      </w:r>
-    </w:p>
-    <w:p>
-      <w:r>
-        <w:rPr>
-          <w:highlight w:val="yellow"/>
-        </w:rPr>
-        <w:t>9</w:t>
-      </w:r>
-      <w:r>
-        <w:rPr>
-          <w:highlight w:val="yellow"/>
-        </w:rPr>
-        <w:t>. Cho biết họ tên giáo viên và số lượng lớp mà giáo viên đó đã dạy</w:t>
-      </w:r>
-    </w:p>
-    <w:p>
-      <w:r>
         <w:t>SELECT HO, TEN, DIEM, XEPLOAI</w:t>
       </w:r>
     </w:p>
     <w:p>
       <w:r>
-        <w:lastRenderedPageBreak/>
         <w:t>FROM hocvien INNER JOIN bienlai ON hocvien.MAHV-bienlai.MAHV INNER JOIN ketqua ON hocvien.MAHV=ketqua.MAHV</w:t>
       </w:r>
     </w:p>

</xml_diff>